<commit_message>
(1) linking with Seidl&Turner change categories
(2) beginning transition to brms models
</commit_message>
<xml_diff>
--- a/docs/working_doc.docx
+++ b/docs/working_doc.docx
@@ -630,63 +630,921 @@
       </w:pPr>
     </w:p>
     <w:p>
-      <w:pPr>
-        <w:spacing w:after="0"/>
-      </w:pPr>
-    </w:p>
-    <w:p>
-      <w:pPr>
-        <w:spacing w:after="0"/>
-      </w:pPr>
-    </w:p>
-    <w:p>
-      <w:pPr>
-        <w:spacing w:after="0"/>
-      </w:pPr>
-    </w:p>
-    <w:p>
-      <w:pPr>
-        <w:spacing w:after="0"/>
-      </w:pPr>
-    </w:p>
-    <w:p>
-      <w:pPr>
-        <w:spacing w:after="0"/>
-      </w:pPr>
-    </w:p>
-    <w:p>
-      <w:pPr>
-        <w:spacing w:after="0"/>
-      </w:pPr>
-    </w:p>
-    <w:p>
-      <w:pPr>
-        <w:spacing w:after="0"/>
-      </w:pPr>
-    </w:p>
-    <w:p>
-      <w:pPr>
-        <w:spacing w:after="0"/>
-      </w:pPr>
-    </w:p>
-    <w:p>
-      <w:pPr>
-        <w:spacing w:after="0"/>
-      </w:pPr>
-    </w:p>
-    <w:p>
-      <w:pPr>
-        <w:spacing w:after="0"/>
-      </w:pPr>
-    </w:p>
-    <w:p>
-      <w:pPr>
-        <w:spacing w:after="0"/>
-      </w:pPr>
-    </w:p>
-    <w:p>
-      <w:pPr>
-        <w:spacing w:after="0"/>
+      <w:r>
+        <w:br w:type="page"/>
+      </w:r>
+    </w:p>
+    <w:p>
+      <w:pPr>
+        <w:spacing w:after="0"/>
+      </w:pPr>
+      <w:r>
+        <w:lastRenderedPageBreak/>
+        <w:t>7 November 2023</w:t>
+      </w:r>
+    </w:p>
+    <w:p>
+      <w:pPr>
+        <w:spacing w:after="0"/>
+      </w:pPr>
+    </w:p>
+    <w:p>
+      <w:pPr>
+        <w:spacing w:after="0"/>
+      </w:pPr>
+      <w:r>
+        <w:t xml:space="preserve">Dave and Harold have checked out summary document and manuscript idea, and “signed </w:t>
+      </w:r>
+      <w:proofErr w:type="gramStart"/>
+      <w:r>
+        <w:t>off</w:t>
+      </w:r>
+      <w:proofErr w:type="gramEnd"/>
+      <w:r>
+        <w:t xml:space="preserve">” </w:t>
+      </w:r>
+    </w:p>
+    <w:p>
+      <w:pPr>
+        <w:spacing w:after="0"/>
+      </w:pPr>
+      <w:r>
+        <w:t>Here are notes from meeting:</w:t>
+      </w:r>
+    </w:p>
+    <w:p>
+      <w:pPr>
+        <w:spacing w:after="0"/>
+        <w:rPr>
+          <w:color w:val="2F5496" w:themeColor="accent1" w:themeShade="BF"/>
+        </w:rPr>
+      </w:pPr>
+    </w:p>
+    <w:p>
+      <w:pPr>
+        <w:spacing w:after="0"/>
+        <w:rPr>
+          <w:color w:val="2F5496" w:themeColor="accent1" w:themeShade="BF"/>
+        </w:rPr>
+      </w:pPr>
+      <w:r>
+        <w:rPr>
+          <w:color w:val="2F5496" w:themeColor="accent1" w:themeShade="BF"/>
+        </w:rPr>
+        <w:t>&gt;&gt; how does uncertainty for each trajectory category play into our picture?</w:t>
+      </w:r>
+    </w:p>
+    <w:p>
+      <w:pPr>
+        <w:spacing w:after="0"/>
+        <w:rPr>
+          <w:color w:val="2F5496" w:themeColor="accent1" w:themeShade="BF"/>
+        </w:rPr>
+      </w:pPr>
+    </w:p>
+    <w:p>
+      <w:pPr>
+        <w:spacing w:after="0"/>
+        <w:rPr>
+          <w:color w:val="2F5496" w:themeColor="accent1" w:themeShade="BF"/>
+        </w:rPr>
+      </w:pPr>
+      <w:r>
+        <w:rPr>
+          <w:color w:val="2F5496" w:themeColor="accent1" w:themeShade="BF"/>
+        </w:rPr>
+        <w:t xml:space="preserve">-- vulnerable versus mismatched trajectories </w:t>
+      </w:r>
+    </w:p>
+    <w:p>
+      <w:pPr>
+        <w:spacing w:after="0"/>
+        <w:rPr>
+          <w:color w:val="2F5496" w:themeColor="accent1" w:themeShade="BF"/>
+        </w:rPr>
+      </w:pPr>
+      <w:r>
+        <w:rPr>
+          <w:color w:val="2F5496" w:themeColor="accent1" w:themeShade="BF"/>
+        </w:rPr>
+        <w:t>turnover x dev --&gt; should that be mismatched?</w:t>
+      </w:r>
+    </w:p>
+    <w:p>
+      <w:pPr>
+        <w:spacing w:after="0"/>
+        <w:rPr>
+          <w:color w:val="2F5496" w:themeColor="accent1" w:themeShade="BF"/>
+        </w:rPr>
+      </w:pPr>
+      <w:r>
+        <w:rPr>
+          <w:color w:val="2F5496" w:themeColor="accent1" w:themeShade="BF"/>
+        </w:rPr>
+        <w:t>turnover/turnover is decline?</w:t>
+      </w:r>
+    </w:p>
+    <w:p>
+      <w:pPr>
+        <w:spacing w:after="0"/>
+        <w:rPr>
+          <w:color w:val="2F5496" w:themeColor="accent1" w:themeShade="BF"/>
+        </w:rPr>
+      </w:pPr>
+    </w:p>
+    <w:p>
+      <w:pPr>
+        <w:spacing w:after="0"/>
+        <w:rPr>
+          <w:b/>
+          <w:bCs/>
+          <w:color w:val="2F5496" w:themeColor="accent1" w:themeShade="BF"/>
+        </w:rPr>
+      </w:pPr>
+      <w:r>
+        <w:rPr>
+          <w:b/>
+          <w:bCs/>
+          <w:color w:val="2F5496" w:themeColor="accent1" w:themeShade="BF"/>
+        </w:rPr>
+        <w:t xml:space="preserve">make a figure that shows what proportion of areas fall in each </w:t>
+      </w:r>
+      <w:proofErr w:type="gramStart"/>
+      <w:r>
+        <w:rPr>
+          <w:b/>
+          <w:bCs/>
+          <w:color w:val="2F5496" w:themeColor="accent1" w:themeShade="BF"/>
+        </w:rPr>
+        <w:t>category</w:t>
+      </w:r>
+      <w:proofErr w:type="gramEnd"/>
+    </w:p>
+    <w:p>
+      <w:pPr>
+        <w:spacing w:after="0"/>
+        <w:rPr>
+          <w:b/>
+          <w:bCs/>
+          <w:color w:val="2F5496" w:themeColor="accent1" w:themeShade="BF"/>
+        </w:rPr>
+      </w:pPr>
+      <w:r>
+        <w:rPr>
+          <w:b/>
+          <w:bCs/>
+          <w:color w:val="2F5496" w:themeColor="accent1" w:themeShade="BF"/>
+        </w:rPr>
+        <w:t xml:space="preserve">--&gt; see how this aligns with </w:t>
+      </w:r>
+      <w:proofErr w:type="spellStart"/>
+      <w:r>
+        <w:rPr>
+          <w:b/>
+          <w:bCs/>
+          <w:color w:val="2F5496" w:themeColor="accent1" w:themeShade="BF"/>
+        </w:rPr>
+        <w:t>rupert</w:t>
+      </w:r>
+      <w:proofErr w:type="spellEnd"/>
+      <w:r>
+        <w:rPr>
+          <w:b/>
+          <w:bCs/>
+          <w:color w:val="2F5496" w:themeColor="accent1" w:themeShade="BF"/>
+        </w:rPr>
+        <w:t xml:space="preserve"> and </w:t>
+      </w:r>
+      <w:proofErr w:type="spellStart"/>
+      <w:r>
+        <w:rPr>
+          <w:b/>
+          <w:bCs/>
+          <w:color w:val="2F5496" w:themeColor="accent1" w:themeShade="BF"/>
+        </w:rPr>
+        <w:t>monica's</w:t>
+      </w:r>
+      <w:proofErr w:type="spellEnd"/>
+      <w:r>
+        <w:rPr>
+          <w:b/>
+          <w:bCs/>
+          <w:color w:val="2F5496" w:themeColor="accent1" w:themeShade="BF"/>
+        </w:rPr>
+        <w:t xml:space="preserve"> // restructure, resilient, reassembly, replacement</w:t>
+      </w:r>
+    </w:p>
+    <w:p>
+      <w:pPr>
+        <w:spacing w:after="0"/>
+        <w:rPr>
+          <w:b/>
+          <w:bCs/>
+          <w:color w:val="2F5496" w:themeColor="accent1" w:themeShade="BF"/>
+        </w:rPr>
+      </w:pPr>
+      <w:r>
+        <w:rPr>
+          <w:b/>
+          <w:bCs/>
+          <w:color w:val="2F5496" w:themeColor="accent1" w:themeShade="BF"/>
+        </w:rPr>
+        <w:t xml:space="preserve">composition x structure matrix </w:t>
+      </w:r>
+    </w:p>
+    <w:p>
+      <w:pPr>
+        <w:spacing w:after="0"/>
+        <w:rPr>
+          <w:color w:val="2F5496" w:themeColor="accent1" w:themeShade="BF"/>
+        </w:rPr>
+      </w:pPr>
+    </w:p>
+    <w:p>
+      <w:pPr>
+        <w:spacing w:after="0"/>
+        <w:rPr>
+          <w:color w:val="2F5496" w:themeColor="accent1" w:themeShade="BF"/>
+        </w:rPr>
+      </w:pPr>
+      <w:proofErr w:type="gramStart"/>
+      <w:r>
+        <w:rPr>
+          <w:color w:val="2F5496" w:themeColor="accent1" w:themeShade="BF"/>
+        </w:rPr>
+        <w:t>conceptually;</w:t>
+      </w:r>
+      <w:proofErr w:type="gramEnd"/>
+      <w:r>
+        <w:rPr>
+          <w:color w:val="2F5496" w:themeColor="accent1" w:themeShade="BF"/>
+        </w:rPr>
+        <w:t xml:space="preserve"> using a shorter </w:t>
+      </w:r>
+      <w:proofErr w:type="spellStart"/>
+      <w:r>
+        <w:rPr>
+          <w:color w:val="2F5496" w:themeColor="accent1" w:themeShade="BF"/>
+        </w:rPr>
+        <w:t>timerperiod</w:t>
+      </w:r>
+      <w:proofErr w:type="spellEnd"/>
+      <w:r>
+        <w:rPr>
+          <w:color w:val="2F5496" w:themeColor="accent1" w:themeShade="BF"/>
+        </w:rPr>
+        <w:t xml:space="preserve"> than is typically used in stand development, </w:t>
+      </w:r>
+      <w:proofErr w:type="spellStart"/>
+      <w:r>
+        <w:rPr>
+          <w:color w:val="2F5496" w:themeColor="accent1" w:themeShade="BF"/>
+        </w:rPr>
+        <w:t>etc</w:t>
+      </w:r>
+      <w:proofErr w:type="spellEnd"/>
+      <w:r>
+        <w:rPr>
+          <w:color w:val="2F5496" w:themeColor="accent1" w:themeShade="BF"/>
+        </w:rPr>
+        <w:t xml:space="preserve">, </w:t>
+      </w:r>
+    </w:p>
+    <w:p>
+      <w:pPr>
+        <w:spacing w:after="0"/>
+        <w:rPr>
+          <w:color w:val="2F5496" w:themeColor="accent1" w:themeShade="BF"/>
+        </w:rPr>
+      </w:pPr>
+    </w:p>
+    <w:p>
+      <w:pPr>
+        <w:spacing w:after="0"/>
+        <w:rPr>
+          <w:color w:val="2F5496" w:themeColor="accent1" w:themeShade="BF"/>
+        </w:rPr>
+      </w:pPr>
+      <w:r>
+        <w:rPr>
+          <w:color w:val="2F5496" w:themeColor="accent1" w:themeShade="BF"/>
+        </w:rPr>
+        <w:t xml:space="preserve">DB -- wonder if there is a way to focus on </w:t>
+      </w:r>
+    </w:p>
+    <w:p>
+      <w:pPr>
+        <w:spacing w:after="0"/>
+        <w:rPr>
+          <w:color w:val="2F5496" w:themeColor="accent1" w:themeShade="BF"/>
+        </w:rPr>
+      </w:pPr>
+      <w:r>
+        <w:rPr>
+          <w:color w:val="2F5496" w:themeColor="accent1" w:themeShade="BF"/>
+        </w:rPr>
+        <w:t xml:space="preserve">gin up a version of Figure 3 under two different levels of fire </w:t>
+      </w:r>
+      <w:proofErr w:type="gramStart"/>
+      <w:r>
+        <w:rPr>
+          <w:color w:val="2F5496" w:themeColor="accent1" w:themeShade="BF"/>
+        </w:rPr>
+        <w:t>disturbance</w:t>
+      </w:r>
+      <w:proofErr w:type="gramEnd"/>
+    </w:p>
+    <w:p>
+      <w:pPr>
+        <w:spacing w:after="0"/>
+        <w:rPr>
+          <w:color w:val="2F5496" w:themeColor="accent1" w:themeShade="BF"/>
+        </w:rPr>
+      </w:pPr>
+    </w:p>
+    <w:p>
+      <w:pPr>
+        <w:spacing w:after="0"/>
+        <w:rPr>
+          <w:color w:val="2F5496" w:themeColor="accent1" w:themeShade="BF"/>
+        </w:rPr>
+      </w:pPr>
+      <w:r>
+        <w:rPr>
+          <w:color w:val="2F5496" w:themeColor="accent1" w:themeShade="BF"/>
+        </w:rPr>
+        <w:t>hybrid numerical modeling --&gt; draw from a distribution, shift distribution for projections</w:t>
+      </w:r>
+    </w:p>
+    <w:p>
+      <w:pPr>
+        <w:spacing w:after="0"/>
+        <w:rPr>
+          <w:color w:val="2F5496" w:themeColor="accent1" w:themeShade="BF"/>
+        </w:rPr>
+      </w:pPr>
+    </w:p>
+    <w:p>
+      <w:pPr>
+        <w:spacing w:after="0"/>
+        <w:rPr>
+          <w:color w:val="2F5496" w:themeColor="accent1" w:themeShade="BF"/>
+        </w:rPr>
+      </w:pPr>
+      <w:r>
+        <w:rPr>
+          <w:color w:val="2F5496" w:themeColor="accent1" w:themeShade="BF"/>
+        </w:rPr>
+        <w:t>-- only check at plot scale for lowest level</w:t>
+      </w:r>
+    </w:p>
+    <w:p>
+      <w:pPr>
+        <w:spacing w:after="0"/>
+        <w:rPr>
+          <w:color w:val="2F5496" w:themeColor="accent1" w:themeShade="BF"/>
+        </w:rPr>
+      </w:pPr>
+      <w:proofErr w:type="spellStart"/>
+      <w:r>
+        <w:rPr>
+          <w:color w:val="2F5496" w:themeColor="accent1" w:themeShade="BF"/>
+        </w:rPr>
+        <w:t>dave</w:t>
+      </w:r>
+      <w:proofErr w:type="spellEnd"/>
+      <w:r>
+        <w:rPr>
+          <w:color w:val="2F5496" w:themeColor="accent1" w:themeShade="BF"/>
+        </w:rPr>
+        <w:t xml:space="preserve"> r2s are around 0.2-0.45</w:t>
+      </w:r>
+    </w:p>
+    <w:p>
+      <w:pPr>
+        <w:spacing w:after="0"/>
+        <w:rPr>
+          <w:color w:val="2F5496" w:themeColor="accent1" w:themeShade="BF"/>
+        </w:rPr>
+      </w:pPr>
+    </w:p>
+    <w:p>
+      <w:pPr>
+        <w:spacing w:after="0"/>
+        <w:rPr>
+          <w:b/>
+          <w:bCs/>
+          <w:color w:val="2F5496" w:themeColor="accent1" w:themeShade="BF"/>
+        </w:rPr>
+      </w:pPr>
+      <w:proofErr w:type="spellStart"/>
+      <w:r>
+        <w:rPr>
+          <w:b/>
+          <w:bCs/>
+          <w:color w:val="2F5496" w:themeColor="accent1" w:themeShade="BF"/>
+        </w:rPr>
+        <w:t>db</w:t>
+      </w:r>
+      <w:proofErr w:type="spellEnd"/>
+      <w:r>
+        <w:rPr>
+          <w:b/>
+          <w:bCs/>
+          <w:color w:val="2F5496" w:themeColor="accent1" w:themeShade="BF"/>
+        </w:rPr>
+        <w:t xml:space="preserve">/mark </w:t>
+      </w:r>
+      <w:proofErr w:type="spellStart"/>
+      <w:r>
+        <w:rPr>
+          <w:b/>
+          <w:bCs/>
+          <w:color w:val="2F5496" w:themeColor="accent1" w:themeShade="BF"/>
+        </w:rPr>
+        <w:t>harmon</w:t>
+      </w:r>
+      <w:proofErr w:type="spellEnd"/>
+      <w:r>
+        <w:rPr>
+          <w:b/>
+          <w:bCs/>
+          <w:color w:val="2F5496" w:themeColor="accent1" w:themeShade="BF"/>
+        </w:rPr>
+        <w:t xml:space="preserve"> concept piece on mortality predicting </w:t>
+      </w:r>
+      <w:proofErr w:type="gramStart"/>
+      <w:r>
+        <w:rPr>
+          <w:b/>
+          <w:bCs/>
+          <w:color w:val="2F5496" w:themeColor="accent1" w:themeShade="BF"/>
+        </w:rPr>
+        <w:t>uncertainty</w:t>
+      </w:r>
+      <w:proofErr w:type="gramEnd"/>
+    </w:p>
+    <w:p>
+      <w:pPr>
+        <w:spacing w:after="0"/>
+        <w:rPr>
+          <w:color w:val="2F5496" w:themeColor="accent1" w:themeShade="BF"/>
+        </w:rPr>
+      </w:pPr>
+      <w:r>
+        <w:rPr>
+          <w:color w:val="2F5496" w:themeColor="accent1" w:themeShade="BF"/>
+        </w:rPr>
+        <w:t>"</w:t>
+      </w:r>
+      <w:proofErr w:type="gramStart"/>
+      <w:r>
+        <w:rPr>
+          <w:color w:val="2F5496" w:themeColor="accent1" w:themeShade="BF"/>
+        </w:rPr>
+        <w:t>how</w:t>
+      </w:r>
+      <w:proofErr w:type="gramEnd"/>
+      <w:r>
+        <w:rPr>
+          <w:color w:val="2F5496" w:themeColor="accent1" w:themeShade="BF"/>
+        </w:rPr>
+        <w:t xml:space="preserve"> do you constrain the major sources of uncertainty to still be able to get at the major questions you're trying to answer"</w:t>
+      </w:r>
+    </w:p>
+    <w:p>
+      <w:pPr>
+        <w:spacing w:after="0"/>
+        <w:rPr>
+          <w:color w:val="2F5496" w:themeColor="accent1" w:themeShade="BF"/>
+        </w:rPr>
+      </w:pPr>
+      <w:r>
+        <w:rPr>
+          <w:color w:val="2F5496" w:themeColor="accent1" w:themeShade="BF"/>
+        </w:rPr>
+        <w:t xml:space="preserve">every figure has a question, and it should pointedly answer that </w:t>
+      </w:r>
+      <w:proofErr w:type="gramStart"/>
+      <w:r>
+        <w:rPr>
+          <w:color w:val="2F5496" w:themeColor="accent1" w:themeShade="BF"/>
+        </w:rPr>
+        <w:t>question</w:t>
+      </w:r>
+      <w:proofErr w:type="gramEnd"/>
+    </w:p>
+    <w:p>
+      <w:pPr>
+        <w:spacing w:after="0"/>
+        <w:rPr>
+          <w:color w:val="2F5496" w:themeColor="accent1" w:themeShade="BF"/>
+        </w:rPr>
+      </w:pPr>
+    </w:p>
+    <w:p>
+      <w:pPr>
+        <w:spacing w:after="0"/>
+        <w:rPr>
+          <w:b/>
+          <w:bCs/>
+          <w:color w:val="2F5496" w:themeColor="accent1" w:themeShade="BF"/>
+        </w:rPr>
+      </w:pPr>
+      <w:r>
+        <w:rPr>
+          <w:b/>
+          <w:bCs/>
+          <w:color w:val="2F5496" w:themeColor="accent1" w:themeShade="BF"/>
+        </w:rPr>
+        <w:t>local events matter --&gt; changes in amount of variability matter</w:t>
+      </w:r>
+    </w:p>
+    <w:p>
+      <w:pPr>
+        <w:spacing w:after="0"/>
+        <w:rPr>
+          <w:color w:val="2F5496" w:themeColor="accent1" w:themeShade="BF"/>
+        </w:rPr>
+      </w:pPr>
+      <w:r>
+        <w:rPr>
+          <w:color w:val="2F5496" w:themeColor="accent1" w:themeShade="BF"/>
+        </w:rPr>
+        <w:t>"</w:t>
+      </w:r>
+      <w:proofErr w:type="gramStart"/>
+      <w:r>
+        <w:rPr>
+          <w:color w:val="2F5496" w:themeColor="accent1" w:themeShade="BF"/>
+        </w:rPr>
+        <w:t>where</w:t>
+      </w:r>
+      <w:proofErr w:type="gramEnd"/>
+      <w:r>
+        <w:rPr>
+          <w:color w:val="2F5496" w:themeColor="accent1" w:themeShade="BF"/>
+        </w:rPr>
+        <w:t xml:space="preserve"> are places we should worry lots; where are places where we don't need to worry"</w:t>
+      </w:r>
+    </w:p>
+    <w:p>
+      <w:pPr>
+        <w:spacing w:after="0"/>
+        <w:rPr>
+          <w:color w:val="2F5496" w:themeColor="accent1" w:themeShade="BF"/>
+        </w:rPr>
+      </w:pPr>
+    </w:p>
+    <w:p>
+      <w:pPr>
+        <w:spacing w:after="0"/>
+        <w:rPr>
+          <w:color w:val="2F5496" w:themeColor="accent1" w:themeShade="BF"/>
+        </w:rPr>
+      </w:pPr>
+      <w:r>
+        <w:rPr>
+          <w:color w:val="2F5496" w:themeColor="accent1" w:themeShade="BF"/>
+        </w:rPr>
+        <w:t xml:space="preserve">-&gt; if fire vs </w:t>
+      </w:r>
+      <w:proofErr w:type="spellStart"/>
+      <w:r>
+        <w:rPr>
+          <w:color w:val="2F5496" w:themeColor="accent1" w:themeShade="BF"/>
+        </w:rPr>
+        <w:t>bda</w:t>
+      </w:r>
+      <w:proofErr w:type="spellEnd"/>
+      <w:r>
+        <w:rPr>
+          <w:color w:val="2F5496" w:themeColor="accent1" w:themeShade="BF"/>
+        </w:rPr>
+        <w:t xml:space="preserve"> is teased out; we need a reality check on </w:t>
+      </w:r>
+      <w:proofErr w:type="spellStart"/>
+      <w:r>
+        <w:rPr>
+          <w:color w:val="2F5496" w:themeColor="accent1" w:themeShade="BF"/>
+        </w:rPr>
+        <w:t>bda</w:t>
+      </w:r>
+      <w:proofErr w:type="spellEnd"/>
+      <w:r>
+        <w:rPr>
+          <w:color w:val="2F5496" w:themeColor="accent1" w:themeShade="BF"/>
+        </w:rPr>
+        <w:t xml:space="preserve"> modeling</w:t>
+      </w:r>
+    </w:p>
+    <w:p>
+      <w:pPr>
+        <w:spacing w:after="0"/>
+        <w:rPr>
+          <w:color w:val="2F5496" w:themeColor="accent1" w:themeShade="BF"/>
+        </w:rPr>
+      </w:pPr>
+      <w:r>
+        <w:rPr>
+          <w:color w:val="2F5496" w:themeColor="accent1" w:themeShade="BF"/>
+        </w:rPr>
+        <w:t xml:space="preserve">-&gt; looking at </w:t>
+      </w:r>
+      <w:proofErr w:type="spellStart"/>
+      <w:r>
+        <w:rPr>
+          <w:color w:val="2F5496" w:themeColor="accent1" w:themeShade="BF"/>
+        </w:rPr>
+        <w:t>bradford</w:t>
+      </w:r>
+      <w:proofErr w:type="spellEnd"/>
+      <w:r>
+        <w:rPr>
+          <w:color w:val="2F5496" w:themeColor="accent1" w:themeShade="BF"/>
+        </w:rPr>
+        <w:t>/bell paper; how do we condition scenarios to ask/answer different questions</w:t>
+      </w:r>
+    </w:p>
+    <w:p>
+      <w:pPr>
+        <w:spacing w:after="0"/>
+        <w:rPr>
+          <w:color w:val="2F5496" w:themeColor="accent1" w:themeShade="BF"/>
+        </w:rPr>
+      </w:pPr>
+    </w:p>
+    <w:p>
+      <w:pPr>
+        <w:spacing w:after="0"/>
+      </w:pPr>
+      <w:r>
+        <w:t xml:space="preserve">So condensing all </w:t>
+      </w:r>
+      <w:proofErr w:type="gramStart"/>
+      <w:r>
+        <w:t>that :</w:t>
+      </w:r>
+      <w:proofErr w:type="gramEnd"/>
+    </w:p>
+    <w:p>
+      <w:pPr>
+        <w:pStyle w:val="ListParagraph"/>
+        <w:numPr>
+          <w:ilvl w:val="0"/>
+          <w:numId w:val="2"/>
+        </w:numPr>
+        <w:spacing w:after="0"/>
+      </w:pPr>
+      <w:r>
+        <w:t xml:space="preserve">DB/HZ on board, think it’s a good idea and pretty well-developed, needs a bit more </w:t>
+      </w:r>
+      <w:proofErr w:type="gramStart"/>
+      <w:r>
+        <w:t>hammering</w:t>
+      </w:r>
+      <w:proofErr w:type="gramEnd"/>
+    </w:p>
+    <w:p>
+      <w:pPr>
+        <w:pStyle w:val="ListParagraph"/>
+        <w:numPr>
+          <w:ilvl w:val="0"/>
+          <w:numId w:val="2"/>
+        </w:numPr>
+        <w:spacing w:after="0"/>
+      </w:pPr>
+      <w:r>
+        <w:t xml:space="preserve">Start by re-assessing change </w:t>
+      </w:r>
+      <w:proofErr w:type="gramStart"/>
+      <w:r>
+        <w:t>categories</w:t>
+      </w:r>
+      <w:proofErr w:type="gramEnd"/>
+    </w:p>
+    <w:p>
+      <w:pPr>
+        <w:pStyle w:val="ListParagraph"/>
+        <w:numPr>
+          <w:ilvl w:val="1"/>
+          <w:numId w:val="2"/>
+        </w:numPr>
+        <w:spacing w:after="0"/>
+      </w:pPr>
+      <w:r>
+        <w:rPr>
+          <w:i/>
+          <w:iCs/>
+        </w:rPr>
+        <w:t xml:space="preserve">Compare with </w:t>
+      </w:r>
+      <w:proofErr w:type="spellStart"/>
+      <w:r>
+        <w:rPr>
+          <w:i/>
+          <w:iCs/>
+        </w:rPr>
+        <w:t>seidl</w:t>
+      </w:r>
+      <w:proofErr w:type="spellEnd"/>
+      <w:r>
+        <w:rPr>
+          <w:i/>
+          <w:iCs/>
+        </w:rPr>
+        <w:t xml:space="preserve">/turner </w:t>
+      </w:r>
+      <w:proofErr w:type="gramStart"/>
+      <w:r>
+        <w:rPr>
+          <w:i/>
+          <w:iCs/>
+        </w:rPr>
+        <w:t>categories</w:t>
+      </w:r>
+      <w:proofErr w:type="gramEnd"/>
+    </w:p>
+    <w:p>
+      <w:pPr>
+        <w:pStyle w:val="ListParagraph"/>
+        <w:numPr>
+          <w:ilvl w:val="1"/>
+          <w:numId w:val="2"/>
+        </w:numPr>
+        <w:spacing w:after="0"/>
+      </w:pPr>
+      <w:r>
+        <w:rPr>
+          <w:i/>
+          <w:iCs/>
+        </w:rPr>
+        <w:t>Maybe find some stand development literature that could be helpful?</w:t>
+      </w:r>
+    </w:p>
+    <w:p>
+      <w:pPr>
+        <w:pStyle w:val="ListParagraph"/>
+        <w:numPr>
+          <w:ilvl w:val="1"/>
+          <w:numId w:val="2"/>
+        </w:numPr>
+        <w:spacing w:after="0"/>
+      </w:pPr>
+      <w:r>
+        <w:rPr>
+          <w:i/>
+          <w:iCs/>
+        </w:rPr>
+        <w:t xml:space="preserve">Think/explore the turnover/vulnerable </w:t>
+      </w:r>
+      <w:proofErr w:type="gramStart"/>
+      <w:r>
+        <w:rPr>
+          <w:i/>
+          <w:iCs/>
+        </w:rPr>
+        <w:t>category</w:t>
+      </w:r>
+      <w:proofErr w:type="gramEnd"/>
+    </w:p>
+    <w:p>
+      <w:pPr>
+        <w:pStyle w:val="ListParagraph"/>
+        <w:numPr>
+          <w:ilvl w:val="1"/>
+          <w:numId w:val="2"/>
+        </w:numPr>
+        <w:spacing w:after="0"/>
+      </w:pPr>
+      <w:r>
+        <w:rPr>
+          <w:i/>
+          <w:iCs/>
+        </w:rPr>
+        <w:t>Make figure with area % in each category (smaller bins)</w:t>
+      </w:r>
+    </w:p>
+    <w:p>
+      <w:pPr>
+        <w:pStyle w:val="ListParagraph"/>
+        <w:numPr>
+          <w:ilvl w:val="0"/>
+          <w:numId w:val="2"/>
+        </w:numPr>
+        <w:spacing w:after="0"/>
+      </w:pPr>
+      <w:r>
+        <w:lastRenderedPageBreak/>
+        <w:t xml:space="preserve">See how figure 3 (demographic scenarios) changes with future scenarios, think about whether spatialized predictions are </w:t>
+      </w:r>
+      <w:proofErr w:type="gramStart"/>
+      <w:r>
+        <w:t>necessary</w:t>
+      </w:r>
+      <w:proofErr w:type="gramEnd"/>
+      <w:r>
+        <w:t xml:space="preserve"> </w:t>
+      </w:r>
+    </w:p>
+    <w:p>
+      <w:pPr>
+        <w:pStyle w:val="ListParagraph"/>
+        <w:numPr>
+          <w:ilvl w:val="1"/>
+          <w:numId w:val="2"/>
+        </w:numPr>
+        <w:spacing w:after="0"/>
+      </w:pPr>
+      <w:r>
+        <w:t>Though they may increase impact/interpretation</w:t>
+      </w:r>
+    </w:p>
+    <w:p>
+      <w:pPr>
+        <w:pStyle w:val="ListParagraph"/>
+        <w:numPr>
+          <w:ilvl w:val="1"/>
+          <w:numId w:val="2"/>
+        </w:numPr>
+        <w:spacing w:after="0"/>
+      </w:pPr>
+      <w:r>
+        <w:t>But maybe the thing that’s most important is figuring where figure 3 categories are vulnerable or change?</w:t>
+      </w:r>
+    </w:p>
+    <w:p>
+      <w:pPr>
+        <w:pStyle w:val="ListParagraph"/>
+        <w:numPr>
+          <w:ilvl w:val="0"/>
+          <w:numId w:val="2"/>
+        </w:numPr>
+        <w:spacing w:after="0"/>
+      </w:pPr>
+    </w:p>
+    <w:p>
+      <w:pPr>
+        <w:spacing w:after="0"/>
+        <w:rPr>
+          <w:color w:val="2F5496" w:themeColor="accent1" w:themeShade="BF"/>
+        </w:rPr>
+      </w:pPr>
+    </w:p>
+    <w:p>
+      <w:pPr>
+        <w:spacing w:after="0"/>
+        <w:rPr>
+          <w:color w:val="2F5496" w:themeColor="accent1" w:themeShade="BF"/>
+        </w:rPr>
+      </w:pPr>
+    </w:p>
+    <w:p>
+      <w:pPr>
+        <w:spacing w:after="0"/>
+        <w:rPr>
+          <w:color w:val="2F5496" w:themeColor="accent1" w:themeShade="BF"/>
+        </w:rPr>
+      </w:pPr>
+    </w:p>
+    <w:p>
+      <w:pPr>
+        <w:spacing w:after="0"/>
+        <w:rPr>
+          <w:color w:val="2F5496" w:themeColor="accent1" w:themeShade="BF"/>
+        </w:rPr>
+      </w:pPr>
+    </w:p>
+    <w:p>
+      <w:pPr>
+        <w:spacing w:after="0"/>
+        <w:rPr>
+          <w:color w:val="2F5496" w:themeColor="accent1" w:themeShade="BF"/>
+        </w:rPr>
+      </w:pPr>
+    </w:p>
+    <w:p>
+      <w:pPr>
+        <w:spacing w:after="0"/>
+        <w:rPr>
+          <w:color w:val="2F5496" w:themeColor="accent1" w:themeShade="BF"/>
+        </w:rPr>
+      </w:pPr>
+    </w:p>
+    <w:p>
+      <w:pPr>
+        <w:spacing w:after="0"/>
+        <w:rPr>
+          <w:color w:val="2F5496" w:themeColor="accent1" w:themeShade="BF"/>
+        </w:rPr>
+      </w:pPr>
+    </w:p>
+    <w:p>
+      <w:pPr>
+        <w:spacing w:after="0"/>
+        <w:rPr>
+          <w:color w:val="2F5496" w:themeColor="accent1" w:themeShade="BF"/>
+        </w:rPr>
       </w:pPr>
     </w:p>
     <w:p>

</xml_diff>